<commit_message>
adding a couple cites todd suggested
</commit_message>
<xml_diff>
--- a/doc/journal/paper.docx
+++ b/doc/journal/paper.docx
@@ -82,11 +82,6 @@
     </w:p>
     <w:p>
       <w:pPr>
-        <w:pStyle w:val="FirstParagraph"/>
-      </w:pPr>
-    </w:p>
-    <w:p>
-      <w:pPr>
         <w:pStyle w:val="Heading1"/>
       </w:pPr>
       <w:bookmarkStart w:id="21" w:name="does-a-bias-for-the-present-influence-exploratory-choice"/>
@@ -456,7 +451,22 @@
         <w:t xml:space="preserve"> </w:t>
       </w:r>
       <w:r>
-        <w:t xml:space="preserve">Learned helplessness has been proposed to underly some forms of depression</w:t>
+        <w:t xml:space="preserve">While the initial discovery of learned helplessness occurred in the lab</w:t>
+      </w:r>
+      <w:r>
+        <w:t xml:space="preserve"> </w:t>
+      </w:r>
+      <w:r>
+        <w:t xml:space="preserve">(Maier &amp; Seligman, 1976)</w:t>
+      </w:r>
+      <w:r>
+        <w:t xml:space="preserve">, it has</w:t>
+      </w:r>
+      <w:r>
+        <w:t xml:space="preserve"> </w:t>
+      </w:r>
+      <w:r>
+        <w:t xml:space="preserve">since been proposed to underly forms of depression</w:t>
       </w:r>
       <w:r>
         <w:t xml:space="preserve"> </w:t>
@@ -551,9 +561,6 @@
       <w:r>
         <w:t xml:space="preserve">.</w:t>
       </w:r>
-      <w:r>
-        <w:t xml:space="preserve"> </w:t>
-      </w:r>
     </w:p>
     <w:p>
       <w:pPr>
@@ -575,64 +582,76 @@
         <w:t xml:space="preserve">(D. Gopher, Weil, &amp; Siegel, 1989)</w:t>
       </w:r>
       <w:r>
+        <w:t xml:space="preserve">. In these settings, an "emphasis change"</w:t>
+      </w:r>
+      <w:r>
+        <w:t xml:space="preserve"> </w:t>
+      </w:r>
+      <w:r>
+        <w:t xml:space="preserve">training method that encourages people to continually explore the performance</w:t>
+      </w:r>
+      <w:r>
+        <w:t xml:space="preserve"> </w:t>
+      </w:r>
+      <w:r>
+        <w:t xml:space="preserve">space leads to greater performance gains than unguided practice or more complex</w:t>
+      </w:r>
+      <w:r>
+        <w:t xml:space="preserve"> </w:t>
+      </w:r>
+      <w:r>
+        <w:t xml:space="preserve">training methods. Without this intervention, people often enter a "local</w:t>
+      </w:r>
+      <w:r>
+        <w:t xml:space="preserve"> </w:t>
+      </w:r>
+      <w:r>
+        <w:t xml:space="preserve">maximum" in which exploration decreases and performance plateaus</w:t>
+      </w:r>
+      <w:r>
+        <w:t xml:space="preserve"> </w:t>
+      </w:r>
+      <w:r>
+        <w:t xml:space="preserve">(Yechiam, Erev, &amp; Gopher, 2001)</w:t>
+      </w:r>
+      <w:r>
         <w:t xml:space="preserve">.</w:t>
       </w:r>
-      <w:r>
-        <w:t xml:space="preserve"> </w:t>
-      </w:r>
-      <w:r>
-        <w:t xml:space="preserve"> </w:t>
-      </w:r>
-      <w:r>
-        <w:t xml:space="preserve">In these settings, an "emphasis</w:t>
-      </w:r>
-      <w:r>
-        <w:t xml:space="preserve"> </w:t>
-      </w:r>
-      <w:r>
-        <w:t xml:space="preserve">change" training method that encourages people to continually explore the</w:t>
-      </w:r>
-      <w:r>
-        <w:t xml:space="preserve"> </w:t>
-      </w:r>
-      <w:r>
-        <w:t xml:space="preserve">performance space leads to greater performance gains than unguided practice or more complex</w:t>
-      </w:r>
-      <w:r>
-        <w:t xml:space="preserve"> </w:t>
-      </w:r>
-      <w:r>
-        <w:t xml:space="preserve">training methods. Without this intervention, people often enter a "local</w:t>
-      </w:r>
-      <w:r>
-        <w:t xml:space="preserve"> </w:t>
-      </w:r>
-      <w:r>
-        <w:t xml:space="preserve">maximum" in which exploration decreases and performance plateaus</w:t>
-      </w:r>
-      <w:r>
-        <w:t xml:space="preserve"> </w:t>
-      </w:r>
-      <w:r>
-        <w:t xml:space="preserve">(Yechiam, Erev, &amp; Gopher, 2001)</w:t>
+    </w:p>
+    <w:p>
+      <w:pPr>
+        <w:pStyle w:val="BodyText"/>
+      </w:pPr>
+      <w:r>
+        <w:t xml:space="preserve">In many other areas under-exploration is less clearly</w:t>
+      </w:r>
+      <w:r>
+        <w:t xml:space="preserve"> </w:t>
+      </w:r>
+      <w:r>
+        <w:t xml:space="preserve">established, but is suspected to play a role in maladaptive behavior.</w:t>
+      </w:r>
+      <w:r>
+        <w:t xml:space="preserve"> </w:t>
+      </w:r>
+      <w:r>
+        <w:t xml:space="preserve">A recent analysis of supermarket shopping behavior showed that people engage</w:t>
+      </w:r>
+      <w:r>
+        <w:t xml:space="preserve"> </w:t>
+      </w:r>
+      <w:r>
+        <w:t xml:space="preserve">in long runs of exploitative behavior that were inconsistent with optimal behavior</w:t>
+      </w:r>
+      <w:r>
+        <w:t xml:space="preserve"> </w:t>
+      </w:r>
+      <w:r>
+        <w:t xml:space="preserve">(Riefer, Prior, Blair, Pavey, &amp; Love, 2017)</w:t>
       </w:r>
       <w:r>
         <w:t xml:space="preserve">.</w:t>
       </w:r>
-    </w:p>
-    <w:p>
-      <w:pPr>
-        <w:pStyle w:val="BodyText"/>
-      </w:pPr>
-      <w:r>
-        <w:t xml:space="preserve">In many other areas under-exploration is less clearly</w:t>
-      </w:r>
-      <w:r>
-        <w:t xml:space="preserve"> </w:t>
-      </w:r>
-      <w:r>
-        <w:t xml:space="preserve">established, but is suspected to play a role in maladaptive behavior.</w:t>
-      </w:r>
       <w:r>
         <w:t xml:space="preserve"> </w:t>
       </w:r>
@@ -705,11 +724,6 @@
       <w:r>
         <w:t xml:space="preserve">.</w:t>
       </w:r>
-    </w:p>
-    <w:p>
-      <w:pPr>
-        <w:pStyle w:val="BodyText"/>
-      </w:pPr>
     </w:p>
     <w:p>
       <w:pPr>
@@ -930,6 +944,15 @@
       <w:r>
         <w:t xml:space="preserve"> </w:t>
       </w:r>
+      <w:r>
+        <w:t xml:space="preserve"> </w:t>
+      </w:r>
+      <w:r>
+        <w:t xml:space="preserve"> </w:t>
+      </w:r>
+      <w:r>
+        <w:t xml:space="preserve"> </w:t>
+      </w:r>
     </w:p>
     <w:p>
       <w:pPr>
@@ -975,7 +998,21 @@
         </m:r>
       </m:oMath>
       <w:r>
-        <w:t xml:space="preserve">, where the value of a reward</w:t>
+        <w:t xml:space="preserve">, where the value</w:t>
+      </w:r>
+      <w:r>
+        <w:t xml:space="preserve"> </w:t>
+      </w:r>
+      <m:oMath>
+        <m:r>
+          <m:t>V</m:t>
+        </m:r>
+      </m:oMath>
+      <w:r>
+        <w:t xml:space="preserve"> </w:t>
+      </w:r>
+      <w:r>
+        <w:t xml:space="preserve">of a reward</w:t>
       </w:r>
       <w:r>
         <w:t xml:space="preserve"> </w:t>
@@ -1064,9 +1101,6 @@
       <w:pPr>
         <w:pStyle w:val="FirstParagraph"/>
       </w:pPr>
-      <w:r>
-        <w:t xml:space="preserve"> </w:t>
-      </w:r>
       <w:r>
         <w:t xml:space="preserve">In exponential discounting, each additional unit of waiting time decreases the</w:t>
       </w:r>
@@ -1814,7 +1848,7 @@
           <wp:inline>
             <wp:extent cx="3810000" cy="2540000"/>
             <wp:effectExtent b="0" l="0" r="0" t="0"/>
-            <wp:docPr descr="Figure 1: Effects of exploration over time for different discount curves in a simple exploratory choice task (see text for more details). The top row of panels show the degree of discounting at each time step. The bottom row of panels show the expected change of undiscounted (gray) and discounted (black) reward at each time step from exploring at the first action. The left panels shows exponential discounting, the center panels show quasi-hyperbolic discounting, and the right panels show quasi-hyperbolic discounting with a front-end delay. Exploration appears worthwhile to an agent with exponential discounting or quasi-hyperbolic discounting with a delay, but not to an agent with quasi-hyperbolic discounting and no delay." title="" id="1" name="Picture"/>
+            <wp:docPr descr="Figure 1: Effects of exploration over time for different discount curves in a simple exploratory choice task (see text for more details). The top row of panels show the degree of discounting at each time step. The bottom row of panels show the expected change of undiscounted (gray) and discounted (black) reward at each time step from exploring at the first action. The left panels shows exponential discounting, the center panels show quasi-hyperbolic discounting, and the right panels show quasi-hyperbolic discounting with a front-end delay. Exploration appears worthwhile to an agent with exponential discounting or quasi-hyperbolic discounting with a delay, but not to an agent with quasi-hyperbolic discounting and no delay." id="1" name="Picture"/>
             <a:graphic>
               <a:graphicData uri="http://schemas.openxmlformats.org/drawingml/2006/picture">
                 <pic:pic>
@@ -2502,7 +2536,7 @@
         <w:pStyle w:val="FirstParagraph"/>
       </w:pPr>
       <w:r>
-        <w:t xml:space="preserve">As alluded to earlier, several approached have been used to study present bias</w:t>
+        <w:t xml:space="preserve">As alluded to earlier, several approaches have been used to study present bias</w:t>
       </w:r>
       <w:r>
         <w:t xml:space="preserve"> </w:t>
@@ -3082,7 +3116,7 @@
           <wp:inline>
             <wp:extent cx="5334000" cy="1147787"/>
             <wp:effectExtent b="0" l="0" r="0" t="0"/>
-            <wp:docPr descr="Figure 2: Examples of the Experiment 1 tasks. (a): an example of the slider task. Participants had to move all sliders to ``50'' in 30 seconds. (b): the video-watching task. Participants had to hold the space bar to watch their chosen video. (c): the decision-making task. Participants had to choose to run the machine with the current spinner or try a new spinner. If their chosen spinner landed on a gold wedge, they performed the video-watching task instead of the slider task." title="" id="1" name="Picture"/>
+            <wp:docPr descr="Figure 2: Examples of the Experiment 1 tasks. (a): The slider task. Participants had to move all sliders to ``50'' in 30 seconds. (b): The video-watching task. Participants had to hold the space bar to watch their chosen video. (c): The decision-making task. Participants had to choose to run the machine with the current spinner or try a new spinner. If their chosen spinner landed on a gold wedge, they performed the video-watching task instead of the slider task." id="1" name="Picture"/>
             <a:graphic>
               <a:graphicData uri="http://schemas.openxmlformats.org/drawingml/2006/picture">
                 <pic:pic>
@@ -3125,13 +3159,13 @@
         <w:pStyle w:val="ImageCaption"/>
       </w:pPr>
       <w:r>
-        <w:t xml:space="preserve">Figure 2: Examples of the Experiment 1 tasks. (a): an example of the slider task. Participants had to move all</w:t>
-      </w:r>
-      <w:r>
-        <w:t xml:space="preserve"> </w:t>
-      </w:r>
-      <w:r>
-        <w:t xml:space="preserve">sliders to ``50'' in 30 seconds. (b): the video-watching task.</w:t>
+        <w:t xml:space="preserve">Figure 2: Examples of the Experiment 1 tasks. (a): The slider task. Participants had to move all</w:t>
+      </w:r>
+      <w:r>
+        <w:t xml:space="preserve"> </w:t>
+      </w:r>
+      <w:r>
+        <w:t xml:space="preserve">sliders to ``50'' in 30 seconds. (b): The video-watching task.</w:t>
       </w:r>
       <w:r>
         <w:t xml:space="preserve"> </w:t>
@@ -3143,7 +3177,7 @@
         <w:t xml:space="preserve"> </w:t>
       </w:r>
       <w:r>
-        <w:t xml:space="preserve">the decision-making task. Participants had to choose to run the machine with</w:t>
+        <w:t xml:space="preserve">The decision-making task. Participants had to choose to run the machine with</w:t>
       </w:r>
       <w:r>
         <w:t xml:space="preserve"> </w:t>
@@ -3180,7 +3214,7 @@
           <wp:inline>
             <wp:extent cx="5334000" cy="1295341"/>
             <wp:effectExtent b="0" l="0" r="0" t="0"/>
-            <wp:docPr descr="Figure 3: The machine display seen by participants. The display allowed participants track the value of each machine and the next time each machine would be ready to make a choice or produce an outcome. Gray arrows have been added to depict the counterclockwise movement of machines around the display after each work period. (a): the display seen by participants in the immediate condition of Experiment 1. (b): the display seen by participants in the delayed condition of Experiment 1." title="" id="1" name="Picture"/>
+            <wp:docPr descr="Figure 3: The machine display seen by participants. The display allowed participants track the value of each machine and the next time each machine would be ready to make a choice or produce an outcome. Gray arrows have been added to depict the counterclockwise movement of machines around the display after each work period. (a): the display seen by participants in the immediate condition of Experiment 1. (b): the display seen by participants in the delayed condition of Experiment 1." id="1" name="Picture"/>
             <a:graphic>
               <a:graphicData uri="http://schemas.openxmlformats.org/drawingml/2006/picture">
                 <pic:pic>
@@ -3274,7 +3308,7 @@
         <w:pStyle w:val="BodyText"/>
       </w:pPr>
       <w:r>
-        <w:t xml:space="preserve">The slider task was based of a task previously used by</w:t>
+        <w:t xml:space="preserve">The slider task was based on a task previously used by</w:t>
       </w:r>
       <w:r>
         <w:t xml:space="preserve"> </w:t>
@@ -3377,7 +3411,7 @@
         <w:t xml:space="preserve"> </w:t>
       </w:r>
       <w:r>
-        <w:t xml:space="preserve">Bakeoff", and episode of "Mythbusters", or an Ellen Degeneres comedy special.</w:t>
+        <w:t xml:space="preserve">Bakeoff", and episode of "Mythbusters", or an "Ellen Degeneres comedy special".</w:t>
       </w:r>
       <w:r>
         <w:t xml:space="preserve"> </w:t>
@@ -4097,7 +4131,7 @@
           <wp:inline>
             <wp:extent cx="3810000" cy="2540000"/>
             <wp:effectExtent b="0" l="0" r="0" t="0"/>
-            <wp:docPr descr="Figure 4: Model-based estimates of participants' probability of choosing a new spinner for different values of the current spinner in Experiment 1. Thick lines and shaded regions indicate the mean and 95% posterior interval for the population-level parameters, while the thin lines indicate the mean posterior parameters for each of the 40 individual participants. Participants in the delayed-outcome condition were no more likely to explore at a given current-spinner value than those in the immediate-outcome condition." title="" id="1" name="Picture"/>
+            <wp:docPr descr="Figure 4: Model-based estimates of participants' probability of choosing a new spinner for different values of the current spinner in Experiment 1. Thick lines and shaded regions indicate the mean and 95% posterior interval for the population-level parameters, while the thin lines indicate the mean posterior parameters for each of the 40 individual participants. Participants in the delayed-outcome condition were no more likely to explore at a given current-spinner value than those in the immediate-outcome condition." id="1" name="Picture"/>
             <a:graphic>
               <a:graphicData uri="http://schemas.openxmlformats.org/drawingml/2006/picture">
                 <pic:pic>
@@ -4801,7 +4835,7 @@
           <wp:inline>
             <wp:extent cx="5334000" cy="1226820"/>
             <wp:effectExtent b="0" l="0" r="0" t="0"/>
-            <wp:docPr descr="Figure 5: Examples of the Experiment 2 tasks, which resemble the Experiment 1 tasks. (a): the slider task. (b): the video task. (c): the decision-making task. After making a choice in the decision-making task, the produced outcome was added to the work queue, pictured at the bottom of (c)." title="" id="1" name="Picture"/>
+            <wp:docPr descr="Figure 5: Examples of the Experiment 2 tasks, which resemble the Experiment 1 tasks. (a): the slider task. (b): the video task. (c): the decision-making task. After making a choice in the decision-making task, the produced outcome was added to the work queue, pictured at the bottom of (c)." id="1" name="Picture"/>
             <a:graphic>
               <a:graphicData uri="http://schemas.openxmlformats.org/drawingml/2006/picture">
                 <pic:pic>
@@ -5649,7 +5683,7 @@
           <wp:inline>
             <wp:extent cx="3810000" cy="2540000"/>
             <wp:effectExtent b="0" l="0" r="0" t="0"/>
-            <wp:docPr descr="Figure 6: Model-based estimates of participants' probability of choosing a new spinner for different values of the current spinner in Experiment 2. Thick lines and shaded regions indicate the mean and 95% posterior interval for the population-level parameters, while the thin lines indicate the mean posterior parameters for each of the 100 individual participants. Participants in the delayed-outcome condition were no more likely to explore at a given current-spinner value than those in the immediate-outcome condition." title="" id="1" name="Picture"/>
+            <wp:docPr descr="Figure 6: Model-based estimates of participants' probability of choosing a new spinner for different values of the current spinner in Experiment 2. Thick lines and shaded regions indicate the mean and 95% posterior interval for the population-level parameters, while the thin lines indicate the mean posterior parameters for each of the 100 individual participants. Participants in the delayed-outcome condition were no more likely to explore at a given current-spinner value than those in the immediate-outcome condition." id="1" name="Picture"/>
             <a:graphic>
               <a:graphicData uri="http://schemas.openxmlformats.org/drawingml/2006/picture">
                 <pic:pic>
@@ -6019,7 +6053,7 @@
         <w:t xml:space="preserve"> </w:t>
       </w:r>
       <w:r>
-        <w:t xml:space="preserve">and the video task in post-experiment questionnaire. Over all, participants rated</w:t>
+        <w:t xml:space="preserve">and the video task in post-experiment questionnaire. Overall, participants rated</w:t>
       </w:r>
       <w:r>
         <w:t xml:space="preserve"> </w:t>
@@ -6569,7 +6603,7 @@
           <wp:inline>
             <wp:extent cx="5334000" cy="1157478"/>
             <wp:effectExtent b="0" l="0" r="0" t="0"/>
-            <wp:docPr descr="Figure 7: Examples of the Experiment 3 tasks. (a): an example of the slider task, in which the numeric timer has been replaced by a red timer bar. (b): an example of the video task. (c): an example of the decision-making task." title="" id="1" name="Picture"/>
+            <wp:docPr descr="Figure 7: Examples of the Experiment 3 tasks. (a): an example of the slider task, in which the numeric timer has been replaced by a red timer bar. (b): an example of the video task. (c): an example of the decision-making task." id="1" name="Picture"/>
             <a:graphic>
               <a:graphicData uri="http://schemas.openxmlformats.org/drawingml/2006/picture">
                 <pic:pic>
@@ -7009,7 +7043,7 @@
           <wp:inline>
             <wp:extent cx="3810000" cy="2540000"/>
             <wp:effectExtent b="0" l="0" r="0" t="0"/>
-            <wp:docPr descr="Figure 8: Model-based estimates of participants' probability of choosing the immediate-video option when that option provides 10 seconds less than, the same as, or 10 seconds more than the delayed-video option. The thick line and shaded region indicates the mean and 95% posterior interval for the population-level parameters, while the thin lines indicate the mean posterior parameters for each of the individual participants. Participants showed neither a preference for immediate video not a clear preference for greater video amounts." title="" id="1" name="Picture"/>
+            <wp:docPr descr="Figure 8: Model-based estimates of participants' probability of choosing the immediate-video option when that option provides 10 seconds less than, the same as, or 10 seconds more than the delayed-video option. The thick line and shaded region indicates the mean and 95% posterior interval for the population-level parameters, while the thin lines indicate the mean posterior parameters for each of the individual participants. Participants showed neither a preference for immediate video not a clear preference for greater video amounts." id="1" name="Picture"/>
             <a:graphic>
               <a:graphicData uri="http://schemas.openxmlformats.org/drawingml/2006/picture">
                 <pic:pic>
@@ -7718,7 +7752,7 @@
         <w:t xml:space="preserve"> </w:t>
       </w:r>
       <w:r>
-        <w:t xml:space="preserve">past experiments in ways that undermined present bias. For example, The</w:t>
+        <w:t xml:space="preserve">past experiments in ways that undermined present bias. For example, the</w:t>
       </w:r>
       <w:r>
         <w:t xml:space="preserve"> </w:t>
@@ -7930,19 +7964,19 @@
         <w:t xml:space="preserve"> </w:t>
       </w:r>
       <w:r>
-        <w:t xml:space="preserve">first ran 44 participants and then apparently increased their sample</w:t>
-      </w:r>
-      <w:r>
-        <w:t xml:space="preserve"> </w:t>
-      </w:r>
-      <w:r>
-        <w:t xml:space="preserve">size to 55 after reviewing the results, and also only found an effect of delaying</w:t>
-      </w:r>
-      <w:r>
-        <w:t xml:space="preserve"> </w:t>
-      </w:r>
-      <w:r>
-        <w:t xml:space="preserve">rewards (by 10 minutes) at the</w:t>
+        <w:t xml:space="preserve">first ran 44 participants and then increased their sample</w:t>
+      </w:r>
+      <w:r>
+        <w:t xml:space="preserve"> </w:t>
+      </w:r>
+      <w:r>
+        <w:t xml:space="preserve">size to 55 after reviewing the results, and also found an effect of delaying</w:t>
+      </w:r>
+      <w:r>
+        <w:t xml:space="preserve"> </w:t>
+      </w:r>
+      <w:r>
+        <w:t xml:space="preserve">rewards (by 10 minutes) only at the</w:t>
       </w:r>
       <w:r>
         <w:t xml:space="preserve"> </w:t>
@@ -7962,7 +7996,13 @@
         <w:t xml:space="preserve"> </w:t>
       </w:r>
       <w:r>
-        <w:t xml:space="preserve">significance level.</w:t>
+        <w:t xml:space="preserve">significance level</w:t>
+      </w:r>
+      <w:r>
+        <w:t xml:space="preserve"> </w:t>
+      </w:r>
+      <w:r>
+        <w:t xml:space="preserve">(both of which are clearly acknowledged in their paper).</w:t>
       </w:r>
     </w:p>
     <w:p>
@@ -7970,7 +8010,22 @@
         <w:pStyle w:val="BodyText"/>
       </w:pPr>
       <w:r>
-        <w:t xml:space="preserve">Unfortunately, collecting a large amount of decision-making data with immediately consumable</w:t>
+        <w:t xml:space="preserve">Unfortunately, as discussed by</w:t>
+      </w:r>
+      <w:r>
+        <w:t xml:space="preserve"> </w:t>
+      </w:r>
+      <w:r>
+        <w:t xml:space="preserve">Brown et al. (2009)</w:t>
+      </w:r>
+      <w:r>
+        <w:t xml:space="preserve">, collecting a large amount of decision-making</w:t>
+      </w:r>
+      <w:r>
+        <w:t xml:space="preserve"> </w:t>
+      </w:r>
+      <w:r>
+        <w:t xml:space="preserve">data with immediately consumable</w:t>
       </w:r>
       <w:r>
         <w:t xml:space="preserve"> </w:t>
@@ -8000,13 +8055,13 @@
         <w:t xml:space="preserve"> </w:t>
       </w:r>
       <w:r>
-        <w:t xml:space="preserve">finding that present bias can be induced for videos or noises before attempting</w:t>
-      </w:r>
-      <w:r>
-        <w:t xml:space="preserve"> </w:t>
-      </w:r>
-      <w:r>
-        <w:t xml:space="preserve">to use these stimuli for novel research questions.</w:t>
+        <w:t xml:space="preserve">finding that present bias can be induced for videos, noises, or any stimuli of interest before attempting</w:t>
+      </w:r>
+      <w:r>
+        <w:t xml:space="preserve"> </w:t>
+      </w:r>
+      <w:r>
+        <w:t xml:space="preserve">to use those stimuli for novel research questions.</w:t>
       </w:r>
     </w:p>
     <w:p>
@@ -8179,6 +8234,9 @@
         <w:t xml:space="preserve">tradeoffs in some situations</w:t>
       </w:r>
       <w:r>
+        <w:t xml:space="preserve"> </w:t>
+      </w:r>
+      <w:r>
         <w:t xml:space="preserve">(Rich &amp; Gureckis, 2017; Wilson et al., 2014)</w:t>
       </w:r>
       <w:r>
@@ -8342,7 +8400,16 @@
         <w:t xml:space="preserve"> </w:t>
       </w:r>
       <w:r>
-        <w:t xml:space="preserve">exploratory choices in their true, naturalistic settings, and seek to understand</w:t>
+        <w:t xml:space="preserve">exploratory choices in their true, naturalistic settings, such as daily shopping habits</w:t>
+      </w:r>
+      <w:r>
+        <w:t xml:space="preserve"> </w:t>
+      </w:r>
+      <w:r>
+        <w:t xml:space="preserve">(Riefer et al., 2017)</w:t>
+      </w:r>
+      <w:r>
+        <w:t xml:space="preserve">, and seek to understand</w:t>
       </w:r>
       <w:r>
         <w:t xml:space="preserve"> </w:t>
@@ -9424,6 +9491,49 @@
         <w:pStyle w:val="Bibliography"/>
       </w:pPr>
       <w:r>
+        <w:t xml:space="preserve">Maier, S. F., &amp; Seligman, M. E. (1976). Learned helplessness: Theory and evidence.</w:t>
+      </w:r>
+      <w:r>
+        <w:t xml:space="preserve"> </w:t>
+      </w:r>
+      <w:r>
+        <w:rPr>
+          <w:i/>
+        </w:rPr>
+        <w:t xml:space="preserve">Journal of Experimental Psychology: General</w:t>
+      </w:r>
+      <w:r>
+        <w:t xml:space="preserve">,</w:t>
+      </w:r>
+      <w:r>
+        <w:t xml:space="preserve"> </w:t>
+      </w:r>
+      <w:r>
+        <w:rPr>
+          <w:i/>
+        </w:rPr>
+        <w:t xml:space="preserve">105</w:t>
+      </w:r>
+      <w:r>
+        <w:t xml:space="preserve">(1), 3–46.</w:t>
+      </w:r>
+      <w:r>
+        <w:t xml:space="preserve"> </w:t>
+      </w:r>
+      <w:hyperlink r:id="rId81">
+        <w:r>
+          <w:rPr>
+            <w:rStyle w:val="Hyperlink"/>
+          </w:rPr>
+          <w:t xml:space="preserve">http://doi.org/10.1037/0096-3445.105.1.3</w:t>
+        </w:r>
+      </w:hyperlink>
+    </w:p>
+    <w:p>
+      <w:pPr>
+        <w:pStyle w:val="Bibliography"/>
+      </w:pPr>
+      <w:r>
         <w:t xml:space="preserve">March, J. G. (1991). Exploration and Exploitation in Organizational Learning.</w:t>
       </w:r>
       <w:r>
@@ -9473,7 +9583,7 @@
       <w:r>
         <w:t xml:space="preserve"> </w:t>
       </w:r>
-      <w:hyperlink r:id="rId81">
+      <w:hyperlink r:id="rId82">
         <w:r>
           <w:rPr>
             <w:rStyle w:val="Hyperlink"/>
@@ -9548,7 +9658,7 @@
       <w:r>
         <w:t xml:space="preserve"> </w:t>
       </w:r>
-      <w:hyperlink r:id="rId82">
+      <w:hyperlink r:id="rId83">
         <w:r>
           <w:rPr>
             <w:rStyle w:val="Hyperlink"/>
@@ -9655,7 +9765,7 @@
       <w:r>
         <w:t xml:space="preserve"> </w:t>
       </w:r>
-      <w:hyperlink r:id="rId83">
+      <w:hyperlink r:id="rId84">
         <w:r>
           <w:rPr>
             <w:rStyle w:val="Hyperlink"/>
@@ -9698,7 +9808,7 @@
       <w:r>
         <w:t xml:space="preserve"> </w:t>
       </w:r>
-      <w:hyperlink r:id="rId84">
+      <w:hyperlink r:id="rId85">
         <w:r>
           <w:rPr>
             <w:rStyle w:val="Hyperlink"/>
@@ -9741,7 +9851,7 @@
       <w:r>
         <w:t xml:space="preserve"> </w:t>
       </w:r>
-      <w:hyperlink r:id="rId85">
+      <w:hyperlink r:id="rId86">
         <w:r>
           <w:rPr>
             <w:rStyle w:val="Hyperlink"/>
@@ -9784,7 +9894,7 @@
       <w:r>
         <w:t xml:space="preserve"> </w:t>
       </w:r>
-      <w:hyperlink r:id="rId86">
+      <w:hyperlink r:id="rId87">
         <w:r>
           <w:rPr>
             <w:rStyle w:val="Hyperlink"/>
@@ -9830,6 +9940,49 @@
         <w:pStyle w:val="Bibliography"/>
       </w:pPr>
       <w:r>
+        <w:t xml:space="preserve">Riefer, P. S., Prior, R., Blair, N., Pavey, G., &amp; Love, B. C. (2017). Coherency Maximizing Exploration in the Supermarket.</w:t>
+      </w:r>
+      <w:r>
+        <w:t xml:space="preserve"> </w:t>
+      </w:r>
+      <w:r>
+        <w:rPr>
+          <w:i/>
+        </w:rPr>
+        <w:t xml:space="preserve">Nature Human Behaviour</w:t>
+      </w:r>
+      <w:r>
+        <w:t xml:space="preserve">,</w:t>
+      </w:r>
+      <w:r>
+        <w:t xml:space="preserve"> </w:t>
+      </w:r>
+      <w:r>
+        <w:rPr>
+          <w:i/>
+        </w:rPr>
+        <w:t xml:space="preserve">1</w:t>
+      </w:r>
+      <w:r>
+        <w:t xml:space="preserve">, 1–12.</w:t>
+      </w:r>
+      <w:r>
+        <w:t xml:space="preserve"> </w:t>
+      </w:r>
+      <w:hyperlink r:id="rId88">
+        <w:r>
+          <w:rPr>
+            <w:rStyle w:val="Hyperlink"/>
+          </w:rPr>
+          <w:t xml:space="preserve">http://doi.org/10.1038/s41562-016-0017.Coherency</w:t>
+        </w:r>
+      </w:hyperlink>
+    </w:p>
+    <w:p>
+      <w:pPr>
+        <w:pStyle w:val="Bibliography"/>
+      </w:pPr>
+      <w:r>
         <w:t xml:space="preserve">Samuelson, P. A. (1937). A note on measurement of utility.</w:t>
       </w:r>
       <w:r>
@@ -9911,7 +10064,7 @@
       <w:r>
         <w:t xml:space="preserve"> </w:t>
       </w:r>
-      <w:hyperlink r:id="rId87">
+      <w:hyperlink r:id="rId89">
         <w:r>
           <w:rPr>
             <w:rStyle w:val="Hyperlink"/>
@@ -9954,7 +10107,7 @@
       <w:r>
         <w:t xml:space="preserve"> </w:t>
       </w:r>
-      <w:hyperlink r:id="rId88">
+      <w:hyperlink r:id="rId90">
         <w:r>
           <w:rPr>
             <w:rStyle w:val="Hyperlink"/>
@@ -9997,7 +10150,7 @@
       <w:r>
         <w:t xml:space="preserve"> </w:t>
       </w:r>
-      <w:hyperlink r:id="rId89">
+      <w:hyperlink r:id="rId91">
         <w:r>
           <w:rPr>
             <w:rStyle w:val="Hyperlink"/>
@@ -10040,7 +10193,7 @@
       <w:r>
         <w:t xml:space="preserve"> </w:t>
       </w:r>
-      <w:hyperlink r:id="rId90">
+      <w:hyperlink r:id="rId92">
         <w:r>
           <w:rPr>
             <w:rStyle w:val="Hyperlink"/>
@@ -10059,7 +10212,7 @@
       <w:r>
         <w:t xml:space="preserve"> </w:t>
       </w:r>
-      <w:hyperlink r:id="rId91">
+      <w:hyperlink r:id="rId93">
         <w:r>
           <w:rPr>
             <w:rStyle w:val="Hyperlink"/>
@@ -10102,7 +10255,7 @@
       <w:r>
         <w:t xml:space="preserve"> </w:t>
       </w:r>
-      <w:hyperlink r:id="rId92">
+      <w:hyperlink r:id="rId94">
         <w:r>
           <w:rPr>
             <w:rStyle w:val="Hyperlink"/>
@@ -10165,7 +10318,7 @@
       <w:r>
         <w:t xml:space="preserve"> </w:t>
       </w:r>
-      <w:hyperlink r:id="rId93">
+      <w:hyperlink r:id="rId95">
         <w:r>
           <w:rPr>
             <w:rStyle w:val="Hyperlink"/>
@@ -10208,7 +10361,7 @@
       <w:r>
         <w:t xml:space="preserve"> </w:t>
       </w:r>
-      <w:hyperlink r:id="rId94">
+      <w:hyperlink r:id="rId96">
         <w:r>
           <w:rPr>
             <w:rStyle w:val="Hyperlink"/>
@@ -10303,7 +10456,7 @@
       <w:r>
         <w:t xml:space="preserve"> </w:t>
       </w:r>
-      <w:hyperlink r:id="rId95">
+      <w:hyperlink r:id="rId97">
         <w:r>
           <w:rPr>
             <w:rStyle w:val="Hyperlink"/>
@@ -10346,7 +10499,7 @@
       <w:r>
         <w:t xml:space="preserve"> </w:t>
       </w:r>
-      <w:hyperlink r:id="rId96">
+      <w:hyperlink r:id="rId98">
         <w:r>
           <w:rPr>
             <w:rStyle w:val="Hyperlink"/>
@@ -10389,7 +10542,7 @@
       <w:r>
         <w:t xml:space="preserve"> </w:t>
       </w:r>
-      <w:hyperlink r:id="rId97">
+      <w:hyperlink r:id="rId99">
         <w:r>
           <w:rPr>
             <w:rStyle w:val="Hyperlink"/>
@@ -10506,7 +10659,7 @@
     </w:lvl>
   </w:abstractNum>
   <w:abstractNum w:abstractNumId="990">
-    <w:nsid w:val="371ad1f9"/>
+    <w:nsid w:val="9d57ab6d"/>
     <w:multiLevelType w:val="multilevel"/>
     <w:lvl w:ilvl="0">
       <w:numFmt w:val="bullet"/>
@@ -10587,7 +10740,7 @@
     </w:lvl>
   </w:abstractNum>
   <w:abstractNum w:abstractNumId="99411">
-    <w:nsid w:val="19665acd"/>
+    <w:nsid w:val="a2dc15ff"/>
     <w:multiLevelType w:val="multilevel"/>
     <w:lvl w:ilvl="0">
       <w:start w:val="1"/>

</xml_diff>

<commit_message>
transfer over changes from dissertation paper version
</commit_message>
<xml_diff>
--- a/doc/journal/paper.docx
+++ b/doc/journal/paper.docx
@@ -178,7 +178,7 @@
         <w:t xml:space="preserve"> </w:t>
       </w:r>
       <w:r>
-        <w:t xml:space="preserve">only a single decision, exploration makes little sense. If a decision making knew</w:t>
+        <w:t xml:space="preserve">only a single decision, exploration makes little sense. If a decision maker knew</w:t>
       </w:r>
       <w:r>
         <w:t xml:space="preserve"> </w:t>
@@ -332,7 +332,7 @@
         <w:t xml:space="preserve"> </w:t>
       </w:r>
       <w:r>
-        <w:t xml:space="preserve">so in earier studies</w:t>
+        <w:t xml:space="preserve">so in earlier studies</w:t>
       </w:r>
       <w:r>
         <w:t xml:space="preserve"> </w:t>
@@ -526,16 +526,7 @@
         <w:t xml:space="preserve"> </w:t>
       </w:r>
       <w:r>
-        <w:t xml:space="preserve">(Huys &amp; Dayan, 2009,</w:t>
-      </w:r>
-      <w:r>
-        <w:t xml:space="preserve"> </w:t>
-      </w:r>
-      <w:r>
-        <w:t xml:space="preserve">Teodorescu &amp; Erev (2014a)</w:t>
-      </w:r>
-      <w:r>
-        <w:t xml:space="preserve">)</w:t>
+        <w:t xml:space="preserve">(Huys &amp; Dayan, 2009; Teodorescu &amp; Erev, 2014a)</w:t>
       </w:r>
       <w:r>
         <w:t xml:space="preserve">. In the case of depression, interventions aimed at increasing</w:t>
@@ -820,7 +811,7 @@
         <w:t xml:space="preserve"> </w:t>
       </w:r>
       <w:r>
-        <w:t xml:space="preserve">(Zwick, Rapoport, Lo, &amp; Muthukrishnan, 2003)</w:t>
+        <w:t xml:space="preserve">Zwick, Rapoport, Lo, &amp; Muthukrishnan (2003)</w:t>
       </w:r>
       <w:r>
         <w:t xml:space="preserve"> </w:t>
@@ -844,7 +835,7 @@
         <w:t xml:space="preserve"> </w:t>
       </w:r>
       <w:r>
-        <w:t xml:space="preserve">(Teodorescu &amp; Erev, 2014b)</w:t>
+        <w:t xml:space="preserve">Teodorescu &amp; Erev (2014b)</w:t>
       </w:r>
       <w:r>
         <w:t xml:space="preserve"> </w:t>
@@ -1114,16 +1105,7 @@
         <w:t xml:space="preserve"> </w:t>
       </w:r>
       <w:r>
-        <w:t xml:space="preserve">(Samuelson, 1937,</w:t>
-      </w:r>
-      <w:r>
-        <w:t xml:space="preserve"> </w:t>
-      </w:r>
-      <w:r>
-        <w:t xml:space="preserve">Frederick et al. (2002)</w:t>
-      </w:r>
-      <w:r>
-        <w:t xml:space="preserve">)</w:t>
+        <w:t xml:space="preserve">(Frederick et al., 2002; Samuelson, 1937)</w:t>
       </w:r>
       <w:r>
         <w:t xml:space="preserve">. This means that the</w:t>
@@ -1603,7 +1585,7 @@
         <w:t xml:space="preserve"> </w:t>
       </w:r>
       <w:r>
-        <w:t xml:space="preserve">However, it captures in a simple and tractible way many of the qualities of</w:t>
+        <w:t xml:space="preserve">However, it captures in a simple and tractable way many of the qualities of</w:t>
       </w:r>
       <w:r>
         <w:t xml:space="preserve"> </w:t>
@@ -2338,7 +2320,7 @@
         <w:pStyle w:val="BodyText"/>
       </w:pPr>
       <w:r>
-        <w:t xml:space="preserve">The center column shows the case of beta–delta, or psuedo-hyperbolic,</w:t>
+        <w:t xml:space="preserve">The center column shows the case of beta–delta, or pseudo-hyperbolic,</w:t>
       </w:r>
       <w:r>
         <w:t xml:space="preserve"> </w:t>
@@ -2470,7 +2452,7 @@
         <w:t xml:space="preserve"> </w:t>
       </w:r>
       <w:r>
-        <w:t xml:space="preserve">choice is at time 6, while the last is at time 5. Suppose the agent was given</w:t>
+        <w:t xml:space="preserve">choice is at time 6, while the last is at time 10. Suppose the agent was given</w:t>
       </w:r>
       <w:r>
         <w:t xml:space="preserve"> </w:t>
@@ -2500,7 +2482,7 @@
         <w:t xml:space="preserve"> </w:t>
       </w:r>
       <w:r>
-        <w:t xml:space="preserve">discounted rewards, since beta–delta discounding is identical to</w:t>
+        <w:t xml:space="preserve">discounted rewards, since beta–delta discounting is identical to</w:t>
       </w:r>
       <w:r>
         <w:t xml:space="preserve"> </w:t>
@@ -2951,13 +2933,13 @@
         <w:t xml:space="preserve"> </w:t>
       </w:r>
       <w:r>
-        <w:t xml:space="preserve">test directly, using a simpler design, whether our outcome stimuli in fact</w:t>
-      </w:r>
-      <w:r>
-        <w:t xml:space="preserve"> </w:t>
-      </w:r>
-      <w:r>
-        <w:t xml:space="preserve">produce a consistent preference towards immediate rewards.</w:t>
+        <w:t xml:space="preserve">tested directly, using a simpler design, whether our outcome stimuli in fact</w:t>
+      </w:r>
+      <w:r>
+        <w:t xml:space="preserve"> </w:t>
+      </w:r>
+      <w:r>
+        <w:t xml:space="preserve">produced a consistent preference towards immediate rewards.</w:t>
       </w:r>
     </w:p>
     <w:p>
@@ -2984,10 +2966,10 @@
       <w:pPr>
         <w:pStyle w:val="Heading3"/>
       </w:pPr>
-      <w:bookmarkStart w:id="31" w:name="participants."/>
+      <w:bookmarkStart w:id="31" w:name="participants"/>
       <w:bookmarkEnd w:id="31"/>
       <w:r>
-        <w:t xml:space="preserve">Participants.</w:t>
+        <w:t xml:space="preserve">Participants</w:t>
       </w:r>
     </w:p>
     <w:p>
@@ -3063,10 +3045,10 @@
       <w:pPr>
         <w:pStyle w:val="Heading4"/>
       </w:pPr>
-      <w:bookmarkStart w:id="33" w:name="consumption-tasks"/>
+      <w:bookmarkStart w:id="33" w:name="consumption-tasks."/>
       <w:bookmarkEnd w:id="33"/>
       <w:r>
-        <w:t xml:space="preserve">Consumption tasks</w:t>
+        <w:t xml:space="preserve">Consumption tasks.</w:t>
       </w:r>
     </w:p>
     <w:p>
@@ -3214,7 +3196,7 @@
           <wp:inline>
             <wp:extent cx="5334000" cy="1295341"/>
             <wp:effectExtent b="0" l="0" r="0" t="0"/>
-            <wp:docPr descr="Figure 3: The machine display seen by participants. The display allowed participants track the value of each machine and the next time each machine would be ready to make a choice or produce an outcome. Gray arrows have been added to depict the counterclockwise movement of machines around the display after each work period. (a): the display seen by participants in the immediate condition of Experiment 1. (b): the display seen by participants in the delayed condition of Experiment 1." id="1" name="Picture"/>
+            <wp:docPr descr="Figure 3: The machine display seen by participants. The display allowed participants to track the value of each machine and the next time each machine would be ready to make a choice or produce an outcome. Gray arrows have been added to depict the counterclockwise movement of machines around the display after each work period. (a): the display seen by participants in the immediate condition of Experiment 1. (b): the display seen by participants in the delayed condition of Experiment 1." id="1" name="Picture"/>
             <a:graphic>
               <a:graphicData uri="http://schemas.openxmlformats.org/drawingml/2006/picture">
                 <pic:pic>
@@ -3257,7 +3239,7 @@
         <w:pStyle w:val="ImageCaption"/>
       </w:pPr>
       <w:r>
-        <w:t xml:space="preserve">Figure 3: The machine display seen by participants. The display allowed participants track</w:t>
+        <w:t xml:space="preserve">Figure 3: The machine display seen by participants. The display allowed participants to track</w:t>
       </w:r>
       <w:r>
         <w:t xml:space="preserve"> </w:t>
@@ -3314,7 +3296,7 @@
         <w:t xml:space="preserve"> </w:t>
       </w:r>
       <w:r>
-        <w:t xml:space="preserve">(Gill &amp; Prowse, 2012)</w:t>
+        <w:t xml:space="preserve">Gill &amp; Prowse (2012)</w:t>
       </w:r>
       <w:r>
         <w:t xml:space="preserve">. In each</w:t>
@@ -3411,7 +3393,7 @@
         <w:t xml:space="preserve"> </w:t>
       </w:r>
       <w:r>
-        <w:t xml:space="preserve">Bakeoff", and episode of "Mythbusters", or an "Ellen Degeneres comedy special".</w:t>
+        <w:t xml:space="preserve">Bakeoff", and episode of "Mythbusters", or an Ellen Degeneres comedy special.</w:t>
       </w:r>
       <w:r>
         <w:t xml:space="preserve"> </w:t>
@@ -3657,7 +3639,7 @@
         <w:pStyle w:val="BodyText"/>
       </w:pPr>
       <w:r>
-        <w:t xml:space="preserve">The experiment's two conditions differed in what occured after the participant spun the spinner.</w:t>
+        <w:t xml:space="preserve">The experiment's two conditions differed in what occurred after the participant spun the spinner.</w:t>
       </w:r>
       <w:r>
         <w:t xml:space="preserve"> </w:t>
@@ -3784,10 +3766,10 @@
       <w:pPr>
         <w:pStyle w:val="Heading4"/>
       </w:pPr>
-      <w:bookmarkStart w:id="37" w:name="training-incentives-and-post-experiment-questions"/>
+      <w:bookmarkStart w:id="37" w:name="training-incentives-and-post-experiment-questions."/>
       <w:bookmarkEnd w:id="37"/>
       <w:r>
-        <w:t xml:space="preserve">Training, incentives, and post-experiment questions</w:t>
+        <w:t xml:space="preserve">Training, incentives, and post-experiment questions.</w:t>
       </w:r>
     </w:p>
     <w:p>
@@ -4069,7 +4051,7 @@
         <w:t xml:space="preserve"> </w:t>
       </w:r>
       <w:r>
-        <w:t xml:space="preserve">drawn from a t distribution with</w:t>
+        <w:t xml:space="preserve">drawn from a t-distribution with</w:t>
       </w:r>
       <w:r>
         <w:t xml:space="preserve"> </w:t>
@@ -4107,7 +4089,7 @@
         <w:t xml:space="preserve"> </w:t>
       </w:r>
       <w:r>
-        <w:t xml:space="preserve">deviation of the t distributions from which individual-level parameters were drawn, were (truncated)</w:t>
+        <w:t xml:space="preserve">deviation of the t-distributions from which individual-level parameters were drawn, were (truncated)</w:t>
       </w:r>
       <w:r>
         <w:t xml:space="preserve"> </w:t>
@@ -4708,10 +4690,10 @@
       <w:pPr>
         <w:pStyle w:val="Heading3"/>
       </w:pPr>
-      <w:bookmarkStart w:id="42" w:name="participants.-1"/>
+      <w:bookmarkStart w:id="42" w:name="participants-1"/>
       <w:bookmarkEnd w:id="42"/>
       <w:r>
-        <w:t xml:space="preserve">Participants.</w:t>
+        <w:t xml:space="preserve">Participants</w:t>
       </w:r>
     </w:p>
     <w:p>
@@ -4749,7 +4731,7 @@
         <w:t xml:space="preserve"> </w:t>
       </w:r>
       <w:r>
-        <w:t xml:space="preserve">$5, with the remaining participant receiving $4.4. Participants who</w:t>
+        <w:t xml:space="preserve">$5, with the remaining participant receiving $4.40. Participants who</w:t>
       </w:r>
       <w:r>
         <w:t xml:space="preserve"> </w:t>
@@ -4768,20 +4750,20 @@
       <w:pPr>
         <w:pStyle w:val="Heading3"/>
       </w:pPr>
-      <w:bookmarkStart w:id="43" w:name="design-and-procedure."/>
+      <w:bookmarkStart w:id="43" w:name="design-and-procedure-1"/>
       <w:bookmarkEnd w:id="43"/>
       <w:r>
-        <w:t xml:space="preserve">Design and procedure.</w:t>
+        <w:t xml:space="preserve">Design and procedure</w:t>
       </w:r>
     </w:p>
     <w:p>
       <w:pPr>
         <w:pStyle w:val="Heading4"/>
       </w:pPr>
-      <w:bookmarkStart w:id="44" w:name="barratt-impulsiveness-scale"/>
+      <w:bookmarkStart w:id="44" w:name="barratt-impulsiveness-scale."/>
       <w:bookmarkEnd w:id="44"/>
       <w:r>
-        <w:t xml:space="preserve">Barratt Impulsiveness Scale</w:t>
+        <w:t xml:space="preserve">Barratt Impulsiveness Scale.</w:t>
       </w:r>
     </w:p>
     <w:p>
@@ -4814,7 +4796,7 @@
       <w:pPr>
         <w:pStyle w:val="Heading4"/>
       </w:pPr>
-      <w:bookmarkStart w:id="45" w:name="consumption-tasks."/>
+      <w:bookmarkStart w:id="45" w:name="consumption-tasks.-1"/>
       <w:bookmarkEnd w:id="45"/>
       <w:r>
         <w:t xml:space="preserve">Consumption tasks.</w:t>
@@ -4963,7 +4945,7 @@
         <w:t xml:space="preserve"> </w:t>
       </w:r>
       <w:r>
-        <w:t xml:space="preserve">speakers at a moderate volume (78db) at irregular intervals of approximately</w:t>
+        <w:t xml:space="preserve">speakers at a moderate volume (78dB) at irregular intervals of approximately</w:t>
       </w:r>
       <w:r>
         <w:t xml:space="preserve"> </w:t>
@@ -4983,7 +4965,7 @@
         <w:t xml:space="preserve"> </w:t>
       </w:r>
       <w:r>
-        <w:t xml:space="preserve">"Planet Earth", and episode of "The Great British Bakeoff", and episode of</w:t>
+        <w:t xml:space="preserve">"Planet Earth", an episode of "The Great British Bakeoff", an episode of</w:t>
       </w:r>
       <w:r>
         <w:t xml:space="preserve"> </w:t>
@@ -5153,7 +5135,7 @@
         <w:t xml:space="preserve"> </w:t>
       </w:r>
       <w:r>
-        <w:t xml:space="preserve">particpants, and was visually apparent, one third of the possible new spinners</w:t>
+        <w:t xml:space="preserve">participants, and was visually apparent, one third of the possible new spinners</w:t>
       </w:r>
       <w:r>
         <w:t xml:space="preserve"> </w:t>
@@ -5229,7 +5211,7 @@
         <w:t xml:space="preserve"> </w:t>
       </w:r>
       <w:r>
-        <w:t xml:space="preserve">(including the intial starting value) were {20%, 25%, … 55%, 60%}, randomly</w:t>
+        <w:t xml:space="preserve">(including the initial starting value) were {20%, 25%, … 55%, 60%}, randomly</w:t>
       </w:r>
       <w:r>
         <w:t xml:space="preserve"> </w:t>
@@ -5483,7 +5465,7 @@
         <w:t xml:space="preserve"> </w:t>
       </w:r>
       <w:r>
-        <w:t xml:space="preserve">participant choices. All aspects of this analyses were preregistered prior to</w:t>
+        <w:t xml:space="preserve">participant choices. All aspects of this analysis were preregistered prior to</w:t>
       </w:r>
       <w:r>
         <w:t xml:space="preserve"> </w:t>
@@ -5537,7 +5519,7 @@
         <w:t xml:space="preserve"> </w:t>
       </w:r>
       <w:r>
-        <w:t xml:space="preserve">drawn from a t distribution with</w:t>
+        <w:t xml:space="preserve">drawn from a t-distribution with</w:t>
       </w:r>
       <w:r>
         <w:t xml:space="preserve"> </w:t>
@@ -5575,7 +5557,7 @@
         <w:t xml:space="preserve"> </w:t>
       </w:r>
       <w:r>
-        <w:t xml:space="preserve">deviation of the t distributions from which individual-level parameters were drawn, were (truncated)</w:t>
+        <w:t xml:space="preserve">deviation of the t-distributions from which individual-level parameters were drawn, were (truncated)</w:t>
       </w:r>
       <w:r>
         <w:t xml:space="preserve"> </w:t>
@@ -6534,10 +6516,10 @@
       <w:pPr>
         <w:pStyle w:val="Heading3"/>
       </w:pPr>
-      <w:bookmarkStart w:id="54" w:name="participants.-2"/>
+      <w:bookmarkStart w:id="54" w:name="participants-2"/>
       <w:bookmarkEnd w:id="54"/>
       <w:r>
-        <w:t xml:space="preserve">Participants.</w:t>
+        <w:t xml:space="preserve">Participants</w:t>
       </w:r>
     </w:p>
     <w:p>
@@ -6545,19 +6527,19 @@
         <w:pStyle w:val="FirstParagraph"/>
       </w:pPr>
       <w:r>
-        <w:t xml:space="preserve">XXX undergraduate students at New York University took part in the study</w:t>
-      </w:r>
-      <w:r>
-        <w:t xml:space="preserve"> </w:t>
-      </w:r>
-      <w:r>
-        <w:t xml:space="preserve">for extra credit. The participants had a mean age of XX (SD=XX). XX</w:t>
-      </w:r>
-      <w:r>
-        <w:t xml:space="preserve"> </w:t>
-      </w:r>
-      <w:r>
-        <w:t xml:space="preserve">self-reported female, XX male. Participants received a performance-based bonus</w:t>
+        <w:t xml:space="preserve">Thirty undergraduate students at New York University took part in the study</w:t>
+      </w:r>
+      <w:r>
+        <w:t xml:space="preserve"> </w:t>
+      </w:r>
+      <w:r>
+        <w:t xml:space="preserve">for extra credit. The participants had a mean age of 19.1 (SD=1.0). Twenty</w:t>
+      </w:r>
+      <w:r>
+        <w:t xml:space="preserve"> </w:t>
+      </w:r>
+      <w:r>
+        <w:t xml:space="preserve">self-reported female, ten male. Participants received a performance-based bonus</w:t>
       </w:r>
       <w:r>
         <w:t xml:space="preserve"> </w:t>
@@ -6575,17 +6557,17 @@
         <w:t xml:space="preserve"> </w:t>
       </w:r>
       <w:r>
-        <w:t xml:space="preserve">further analyses. No participant was excluded in this manner.</w:t>
+        <w:t xml:space="preserve">further analyses. One participant was excluded in this manner.</w:t>
       </w:r>
     </w:p>
     <w:p>
       <w:pPr>
         <w:pStyle w:val="Heading3"/>
       </w:pPr>
-      <w:bookmarkStart w:id="55" w:name="design-and-procedure.-1"/>
+      <w:bookmarkStart w:id="55" w:name="design-and-procedure-2"/>
       <w:bookmarkEnd w:id="55"/>
       <w:r>
-        <w:t xml:space="preserve">Design and procedure.</w:t>
+        <w:t xml:space="preserve">Design and procedure</w:t>
       </w:r>
     </w:p>
     <w:p>
@@ -7150,10 +7132,7 @@
           <m:t>(</m:t>
         </m:r>
         <m:r>
-          <m:t>X</m:t>
-        </m:r>
-        <m:r>
-          <m:t>X</m:t>
+          <m:t>28</m:t>
         </m:r>
         <m:r>
           <m:t>)</m:t>
@@ -7162,10 +7141,7 @@
           <m:t>=</m:t>
         </m:r>
         <m:r>
-          <m:t>X</m:t>
-        </m:r>
-        <m:r>
-          <m:t>X</m:t>
+          <m:t>6.03</m:t>
         </m:r>
       </m:oMath>
       <w:r>
@@ -7186,13 +7162,13 @@
         </m:r>
       </m:oMath>
       <w:r>
-        <w:t xml:space="preserve">. They rated the videos XX out of 7, on average, and the</w:t>
-      </w:r>
-      <w:r>
-        <w:t xml:space="preserve"> </w:t>
-      </w:r>
-      <w:r>
-        <w:t xml:space="preserve">sliders XX out of 7, on average.</w:t>
+        <w:t xml:space="preserve">. They rated the videos 5.0 out of 7, on average, and the</w:t>
+      </w:r>
+      <w:r>
+        <w:t xml:space="preserve"> </w:t>
+      </w:r>
+      <w:r>
+        <w:t xml:space="preserve">sliders 2.8 out of 7, on average.</w:t>
       </w:r>
     </w:p>
     <w:p>
@@ -7293,7 +7269,7 @@
         <w:t xml:space="preserve"> </w:t>
       </w:r>
       <w:r>
-        <w:t xml:space="preserve">t distribution with</w:t>
+        <w:t xml:space="preserve">t-distribution with</w:t>
       </w:r>
       <w:r>
         <w:t xml:space="preserve"> </w:t>
@@ -7325,7 +7301,7 @@
         <w:t xml:space="preserve"> </w:t>
       </w:r>
       <w:r>
-        <w:t xml:space="preserve">deviation of the t distributions from which individual-level parameters were drawn, were (truncated)</w:t>
+        <w:t xml:space="preserve">deviation of the t-distributions from which individual-level parameters were drawn, were (truncated)</w:t>
       </w:r>
       <w:r>
         <w:t xml:space="preserve"> </w:t>
@@ -7411,19 +7387,16 @@
           <m:t>[</m:t>
         </m:r>
         <m:r>
-          <m:t>X</m:t>
-        </m:r>
-        <m:r>
-          <m:t>X</m:t>
+          <m:t>−</m:t>
+        </m:r>
+        <m:r>
+          <m:t>.41</m:t>
         </m:r>
         <m:r>
           <m:t>,</m:t>
         </m:r>
         <m:r>
-          <m:t>X</m:t>
-        </m:r>
-        <m:r>
-          <m:t>X</m:t>
+          <m:t>.27</m:t>
         </m:r>
         <m:r>
           <m:t>]</m:t>
@@ -7455,19 +7428,16 @@
           <m:t>[</m:t>
         </m:r>
         <m:r>
-          <m:t>X</m:t>
-        </m:r>
-        <m:r>
-          <m:t>X</m:t>
+          <m:t>−</m:t>
+        </m:r>
+        <m:r>
+          <m:t>.16</m:t>
         </m:r>
         <m:r>
           <m:t>,</m:t>
         </m:r>
         <m:r>
-          <m:t>X</m:t>
-        </m:r>
-        <m:r>
-          <m:t>X</m:t>
+          <m:t>.41</m:t>
         </m:r>
         <m:r>
           <m:t>]</m:t>
@@ -7690,7 +7660,7 @@
         <w:t xml:space="preserve"> </w:t>
       </w:r>
       <w:r>
-        <w:t xml:space="preserve">that a 90 second cessation of noise was preferred over a 120 second sessation</w:t>
+        <w:t xml:space="preserve">that a 90 second cessation of noise was preferred over a 120 second cessation</w:t>
       </w:r>
       <w:r>
         <w:t xml:space="preserve"> </w:t>
@@ -8127,7 +8097,7 @@
         <w:t xml:space="preserve"> </w:t>
       </w:r>
       <w:r>
-        <w:t xml:space="preserve">and selecting classes could be considered a series of exploratory choice among a</w:t>
+        <w:t xml:space="preserve">and selecting classes could be considered a series of exploratory choices among a</w:t>
       </w:r>
       <w:r>
         <w:t xml:space="preserve"> </w:t>
@@ -8302,7 +8272,7 @@
         <w:t xml:space="preserve"> </w:t>
       </w:r>
       <w:r>
-        <w:t xml:space="preserve">curiousity may in fact have evolved to induce exploration</w:t>
+        <w:t xml:space="preserve">curiosity may in fact have evolved to induce exploration</w:t>
       </w:r>
       <w:r>
         <w:t xml:space="preserve"> </w:t>
@@ -8329,7 +8299,7 @@
         <w:t xml:space="preserve"> </w:t>
       </w:r>
       <w:r>
-        <w:t xml:space="preserve">people likely have low intrinsic curiousity about outcomes, people still appear</w:t>
+        <w:t xml:space="preserve">people likely have low intrinsic curiosity about outcomes, people still appear</w:t>
       </w:r>
       <w:r>
         <w:t xml:space="preserve"> </w:t>
@@ -10659,7 +10629,7 @@
     </w:lvl>
   </w:abstractNum>
   <w:abstractNum w:abstractNumId="990">
-    <w:nsid w:val="9d57ab6d"/>
+    <w:nsid w:val="919c48b8"/>
     <w:multiLevelType w:val="multilevel"/>
     <w:lvl w:ilvl="0">
       <w:numFmt w:val="bullet"/>
@@ -10740,7 +10710,7 @@
     </w:lvl>
   </w:abstractNum>
   <w:abstractNum w:abstractNumId="99411">
-    <w:nsid w:val="a2dc15ff"/>
+    <w:nsid w:val="8689481f"/>
     <w:multiLevelType w:val="multilevel"/>
     <w:lvl w:ilvl="0">
       <w:start w:val="1"/>

</xml_diff>